<commit_message>
PCB Designs and Sound
</commit_message>
<xml_diff>
--- a/ENEL599 Final Project Changelog.docx
+++ b/ENEL599 Final Project Changelog.docx
@@ -131,16 +131,8 @@
         <w:rPr>
           <w:lang w:val="en-US"/>
         </w:rPr>
-        <w:t xml:space="preserve"> for panel </w:t>
-      </w:r>
-      <w:proofErr w:type="gramStart"/>
-      <w:r>
-        <w:rPr>
-          <w:lang w:val="en-US"/>
-        </w:rPr>
-        <w:t>driving</w:t>
-      </w:r>
-      <w:proofErr w:type="gramEnd"/>
+        <w:t xml:space="preserve"> for panel driving</w:t>
+      </w:r>
     </w:p>
     <w:p>
       <w:pPr>
@@ -319,19 +311,11 @@
         </w:rPr>
         <w:t xml:space="preserve">decided to use the Adafruit </w:t>
       </w:r>
-      <w:proofErr w:type="spellStart"/>
-      <w:r>
-        <w:rPr>
-          <w:lang w:val="en-US"/>
-        </w:rPr>
-        <w:t>LEDMatrix</w:t>
-      </w:r>
-      <w:proofErr w:type="spellEnd"/>
-      <w:r>
-        <w:rPr>
-          <w:lang w:val="en-US"/>
-        </w:rPr>
-        <w:t xml:space="preserve"> library to drive the panel.</w:t>
+      <w:r>
+        <w:rPr>
+          <w:lang w:val="en-US"/>
+        </w:rPr>
+        <w:t>LEDMatrix library to drive the panel.</w:t>
       </w:r>
     </w:p>
     <w:p>
@@ -388,21 +372,7 @@
         <w:rPr>
           <w:lang w:val="en-US"/>
         </w:rPr>
-        <w:t xml:space="preserve">I ran a test to check if the line-select wires were incorrectly connected by lighting up each row of the display in order. I noticed some lines lighting up in the incorrect </w:t>
-      </w:r>
-      <w:proofErr w:type="gramStart"/>
-      <w:r>
-        <w:rPr>
-          <w:lang w:val="en-US"/>
-        </w:rPr>
-        <w:t>order</w:t>
-      </w:r>
-      <w:proofErr w:type="gramEnd"/>
-      <w:r>
-        <w:rPr>
-          <w:lang w:val="en-US"/>
-        </w:rPr>
-        <w:t xml:space="preserve"> so I swapped the line select pins in software, this resolves my image distortion.</w:t>
+        <w:t>I ran a test to check if the line-select wires were incorrectly connected by lighting up each row of the display in order. I noticed some lines lighting up in the incorrect order so I swapped the line select pins in software, this resolves my image distortion.</w:t>
       </w:r>
     </w:p>
     <w:p>
@@ -461,16 +431,14 @@
         <w:rPr>
           <w:lang w:val="en-US"/>
         </w:rPr>
-        <w:t xml:space="preserve">After correcting some misplaced </w:t>
-      </w:r>
-      <w:proofErr w:type="gramStart"/>
-      <w:r>
-        <w:rPr>
-          <w:lang w:val="en-US"/>
-        </w:rPr>
-        <w:t>wires</w:t>
-      </w:r>
-      <w:proofErr w:type="gramEnd"/>
+        <w:t>After correcting some misplaced wires</w:t>
+      </w:r>
+      <w:r>
+        <w:rPr>
+          <w:lang w:val="en-US"/>
+        </w:rPr>
+        <w:t>,</w:t>
+      </w:r>
       <w:r>
         <w:rPr>
           <w:lang w:val="en-US"/>
@@ -478,8 +446,406 @@
         <w:t xml:space="preserve"> I was able to display numbers on the displays by mapping segment on/off states to bits in a byte and shifting this byte out into the registers.</w:t>
       </w:r>
     </w:p>
+    <w:p>
+      <w:pPr>
+        <w:rPr>
+          <w:lang w:val="en-US"/>
+        </w:rPr>
+      </w:pPr>
+    </w:p>
+    <w:p>
+      <w:pPr>
+        <w:pStyle w:val="Heading2"/>
+        <w:rPr>
+          <w:lang w:val="en-US"/>
+        </w:rPr>
+      </w:pPr>
+      <w:r>
+        <w:rPr>
+          <w:lang w:val="en-US"/>
+        </w:rPr>
+        <w:t>PCB Design</w:t>
+      </w:r>
+    </w:p>
+    <w:p>
+      <w:pPr>
+        <w:rPr>
+          <w:lang w:val="en-US"/>
+        </w:rPr>
+      </w:pPr>
+      <w:r>
+        <w:rPr>
+          <w:lang w:val="en-US"/>
+        </w:rPr>
+        <w:t xml:space="preserve">To integrate my two prototypes into a cohesive system, I decided to design and order a PCB. I designed a schematic in KiCAD and then imported the nets into the KiCAD PCB designer. </w:t>
+      </w:r>
+      <w:r>
+        <w:rPr>
+          <w:lang w:val="en-US"/>
+        </w:rPr>
+        <w:t xml:space="preserve">After making all connections and ensuring the design passed DRC I sent the files to JLCPCB </w:t>
+      </w:r>
+      <w:r>
+        <w:rPr>
+          <w:lang w:val="en-US"/>
+        </w:rPr>
+        <w:t>for manufacturing.</w:t>
+      </w:r>
+    </w:p>
+    <w:p>
+      <w:pPr>
+        <w:rPr>
+          <w:lang w:val="en-US"/>
+        </w:rPr>
+      </w:pPr>
+    </w:p>
+    <w:p>
+      <w:pPr>
+        <w:rPr>
+          <w:lang w:val="en-US"/>
+        </w:rPr>
+      </w:pPr>
+    </w:p>
+    <w:p>
+      <w:pPr>
+        <w:rPr>
+          <w:lang w:val="en-US"/>
+        </w:rPr>
+      </w:pPr>
+    </w:p>
+    <w:p>
+      <w:pPr>
+        <w:rPr>
+          <w:lang w:val="en-US"/>
+        </w:rPr>
+      </w:pPr>
+    </w:p>
+    <w:p>
+      <w:pPr>
+        <w:rPr>
+          <w:i/>
+          <w:iCs/>
+          <w:sz w:val="22"/>
+          <w:szCs w:val="22"/>
+          <w:lang w:val="en-US"/>
+        </w:rPr>
+      </w:pPr>
+      <w:r>
+        <w:rPr>
+          <w:lang w:val="en-US"/>
+        </w:rPr>
+        <w:lastRenderedPageBreak/>
+        <w:drawing>
+          <wp:anchor distT="0" distB="0" distL="114300" distR="114300" simplePos="0" relativeHeight="251659264" behindDoc="0" locked="0" layoutInCell="1" allowOverlap="1" wp14:anchorId="5CDB1C2A" wp14:editId="3B2EB028">
+            <wp:simplePos x="0" y="0"/>
+            <wp:positionH relativeFrom="margin">
+              <wp:align>right</wp:align>
+            </wp:positionH>
+            <wp:positionV relativeFrom="paragraph">
+              <wp:posOffset>0</wp:posOffset>
+            </wp:positionV>
+            <wp:extent cx="2738120" cy="2703195"/>
+            <wp:effectExtent l="0" t="0" r="5080" b="1905"/>
+            <wp:wrapSquare wrapText="bothSides"/>
+            <wp:docPr id="924797510" name="Picture 1" descr="PCB with ground fills visible"/>
+            <wp:cNvGraphicFramePr>
+              <a:graphicFrameLocks xmlns:a="http://schemas.openxmlformats.org/drawingml/2006/main" noChangeAspect="1"/>
+            </wp:cNvGraphicFramePr>
+            <a:graphic xmlns:a="http://schemas.openxmlformats.org/drawingml/2006/main">
+              <a:graphicData uri="http://schemas.openxmlformats.org/drawingml/2006/picture">
+                <pic:pic xmlns:pic="http://schemas.openxmlformats.org/drawingml/2006/picture">
+                  <pic:nvPicPr>
+                    <pic:cNvPr id="924797510" name="Picture 1" descr="PCB with ground fills visible"/>
+                    <pic:cNvPicPr/>
+                  </pic:nvPicPr>
+                  <pic:blipFill>
+                    <a:blip r:embed="rId7" cstate="print">
+                      <a:extLst>
+                        <a:ext uri="{28A0092B-C50C-407E-A947-70E740481C1C}">
+                          <a14:useLocalDpi xmlns:a14="http://schemas.microsoft.com/office/drawing/2010/main" val="0"/>
+                        </a:ext>
+                      </a:extLst>
+                    </a:blip>
+                    <a:stretch>
+                      <a:fillRect/>
+                    </a:stretch>
+                  </pic:blipFill>
+                  <pic:spPr>
+                    <a:xfrm>
+                      <a:off x="0" y="0"/>
+                      <a:ext cx="2738120" cy="2703195"/>
+                    </a:xfrm>
+                    <a:prstGeom prst="rect">
+                      <a:avLst/>
+                    </a:prstGeom>
+                  </pic:spPr>
+                </pic:pic>
+              </a:graphicData>
+            </a:graphic>
+            <wp14:sizeRelH relativeFrom="margin">
+              <wp14:pctWidth>0</wp14:pctWidth>
+            </wp14:sizeRelH>
+            <wp14:sizeRelV relativeFrom="margin">
+              <wp14:pctHeight>0</wp14:pctHeight>
+            </wp14:sizeRelV>
+          </wp:anchor>
+        </w:drawing>
+      </w:r>
+      <w:r>
+        <w:rPr>
+          <w:lang w:val="en-US"/>
+        </w:rPr>
+        <w:drawing>
+          <wp:anchor distT="0" distB="0" distL="114300" distR="114300" simplePos="0" relativeHeight="251658240" behindDoc="0" locked="0" layoutInCell="1" allowOverlap="1" wp14:anchorId="3E97688B" wp14:editId="4E7B05AC">
+            <wp:simplePos x="0" y="0"/>
+            <wp:positionH relativeFrom="margin">
+              <wp:align>left</wp:align>
+            </wp:positionH>
+            <wp:positionV relativeFrom="paragraph">
+              <wp:posOffset>1905</wp:posOffset>
+            </wp:positionV>
+            <wp:extent cx="2781935" cy="2708275"/>
+            <wp:effectExtent l="0" t="0" r="0" b="0"/>
+            <wp:wrapSquare wrapText="bothSides"/>
+            <wp:docPr id="1231022587" name="Picture 1"/>
+            <wp:cNvGraphicFramePr>
+              <a:graphicFrameLocks xmlns:a="http://schemas.openxmlformats.org/drawingml/2006/main" noChangeAspect="1"/>
+            </wp:cNvGraphicFramePr>
+            <a:graphic xmlns:a="http://schemas.openxmlformats.org/drawingml/2006/main">
+              <a:graphicData uri="http://schemas.openxmlformats.org/drawingml/2006/picture">
+                <pic:pic xmlns:pic="http://schemas.openxmlformats.org/drawingml/2006/picture">
+                  <pic:nvPicPr>
+                    <pic:cNvPr id="1231022587" name=""/>
+                    <pic:cNvPicPr/>
+                  </pic:nvPicPr>
+                  <pic:blipFill>
+                    <a:blip r:embed="rId8" cstate="print">
+                      <a:extLst>
+                        <a:ext uri="{28A0092B-C50C-407E-A947-70E740481C1C}">
+                          <a14:useLocalDpi xmlns:a14="http://schemas.microsoft.com/office/drawing/2010/main" val="0"/>
+                        </a:ext>
+                      </a:extLst>
+                    </a:blip>
+                    <a:stretch>
+                      <a:fillRect/>
+                    </a:stretch>
+                  </pic:blipFill>
+                  <pic:spPr>
+                    <a:xfrm>
+                      <a:off x="0" y="0"/>
+                      <a:ext cx="2790026" cy="2716413"/>
+                    </a:xfrm>
+                    <a:prstGeom prst="rect">
+                      <a:avLst/>
+                    </a:prstGeom>
+                  </pic:spPr>
+                </pic:pic>
+              </a:graphicData>
+            </a:graphic>
+            <wp14:sizeRelH relativeFrom="margin">
+              <wp14:pctWidth>0</wp14:pctWidth>
+            </wp14:sizeRelH>
+            <wp14:sizeRelV relativeFrom="margin">
+              <wp14:pctHeight>0</wp14:pctHeight>
+            </wp14:sizeRelV>
+          </wp:anchor>
+        </w:drawing>
+      </w:r>
+    </w:p>
+    <w:p>
+      <w:pPr>
+        <w:rPr>
+          <w:i/>
+          <w:iCs/>
+          <w:sz w:val="22"/>
+          <w:szCs w:val="22"/>
+          <w:lang w:val="en-US"/>
+        </w:rPr>
+      </w:pPr>
+      <w:r>
+        <w:rPr>
+          <w:i/>
+          <w:iCs/>
+          <w:sz w:val="22"/>
+          <w:szCs w:val="22"/>
+          <w:lang w:val="en-US"/>
+        </w:rPr>
+        <w:t>PCB Design shown with and without ground fills visible.</w:t>
+      </w:r>
+    </w:p>
+    <w:p>
+      <w:pPr>
+        <w:rPr>
+          <w:lang w:val="en-US"/>
+        </w:rPr>
+      </w:pPr>
+    </w:p>
+    <w:p>
+      <w:pPr>
+        <w:rPr>
+          <w:lang w:val="en-US"/>
+        </w:rPr>
+      </w:pPr>
+      <w:r>
+        <w:rPr>
+          <w:lang w:val="en-US"/>
+        </w:rPr>
+        <w:drawing>
+          <wp:inline distT="0" distB="0" distL="0" distR="0" wp14:anchorId="04D6B08F" wp14:editId="501CB77C">
+            <wp:extent cx="5731510" cy="3946525"/>
+            <wp:effectExtent l="0" t="0" r="2540" b="0"/>
+            <wp:docPr id="986368135" name="Picture 1" descr="A screenshot of a computer program&#10;&#10;Description automatically generated"/>
+            <wp:cNvGraphicFramePr>
+              <a:graphicFrameLocks xmlns:a="http://schemas.openxmlformats.org/drawingml/2006/main" noChangeAspect="1"/>
+            </wp:cNvGraphicFramePr>
+            <a:graphic xmlns:a="http://schemas.openxmlformats.org/drawingml/2006/main">
+              <a:graphicData uri="http://schemas.openxmlformats.org/drawingml/2006/picture">
+                <pic:pic xmlns:pic="http://schemas.openxmlformats.org/drawingml/2006/picture">
+                  <pic:nvPicPr>
+                    <pic:cNvPr id="986368135" name="Picture 1" descr="A screenshot of a computer program&#10;&#10;Description automatically generated"/>
+                    <pic:cNvPicPr/>
+                  </pic:nvPicPr>
+                  <pic:blipFill>
+                    <a:blip r:embed="rId9"/>
+                    <a:stretch>
+                      <a:fillRect/>
+                    </a:stretch>
+                  </pic:blipFill>
+                  <pic:spPr>
+                    <a:xfrm>
+                      <a:off x="0" y="0"/>
+                      <a:ext cx="5731510" cy="3946525"/>
+                    </a:xfrm>
+                    <a:prstGeom prst="rect">
+                      <a:avLst/>
+                    </a:prstGeom>
+                  </pic:spPr>
+                </pic:pic>
+              </a:graphicData>
+            </a:graphic>
+          </wp:inline>
+        </w:drawing>
+      </w:r>
+    </w:p>
+    <w:p>
+      <w:pPr>
+        <w:spacing w:before="240"/>
+        <w:rPr>
+          <w:i/>
+          <w:iCs/>
+          <w:sz w:val="22"/>
+          <w:szCs w:val="22"/>
+          <w:lang w:val="en-US"/>
+        </w:rPr>
+      </w:pPr>
+      <w:r>
+        <w:rPr>
+          <w:i/>
+          <w:iCs/>
+          <w:sz w:val="22"/>
+          <w:szCs w:val="22"/>
+          <w:lang w:val="en-US"/>
+        </w:rPr>
+        <w:t>Schematic.</w:t>
+      </w:r>
+    </w:p>
+    <w:p>
+      <w:pPr>
+        <w:rPr>
+          <w:lang w:val="en-US"/>
+        </w:rPr>
+      </w:pPr>
+    </w:p>
+    <w:p>
+      <w:pPr>
+        <w:rPr>
+          <w:lang w:val="en-US"/>
+        </w:rPr>
+      </w:pPr>
+      <w:r>
+        <w:rPr>
+          <w:lang w:val="en-US"/>
+        </w:rPr>
+        <w:t xml:space="preserve">The </w:t>
+      </w:r>
+      <w:r>
+        <w:rPr>
+          <w:lang w:val="en-US"/>
+        </w:rPr>
+        <w:t>PCB</w:t>
+      </w:r>
+      <w:r>
+        <w:rPr>
+          <w:lang w:val="en-US"/>
+        </w:rPr>
+        <w:t xml:space="preserve"> design connects the two </w:t>
+      </w:r>
+      <w:r>
+        <w:rPr>
+          <w:lang w:val="en-US"/>
+        </w:rPr>
+        <w:t>Arduinos</w:t>
+      </w:r>
+      <w:r>
+        <w:rPr>
+          <w:lang w:val="en-US"/>
+        </w:rPr>
+        <w:t xml:space="preserve"> via serial so that one can handle display</w:t>
+      </w:r>
+      <w:r>
+        <w:rPr>
+          <w:lang w:val="en-US"/>
+        </w:rPr>
+        <w:t xml:space="preserve"> rendering</w:t>
+      </w:r>
+      <w:r>
+        <w:rPr>
+          <w:lang w:val="en-US"/>
+        </w:rPr>
+        <w:t xml:space="preserve"> driving while it receives information on entity positioning via serial</w:t>
+      </w:r>
+      <w:r>
+        <w:rPr>
+          <w:lang w:val="en-US"/>
+        </w:rPr>
+        <w:t xml:space="preserve"> from the other Arduino which handles </w:t>
+      </w:r>
+      <w:r>
+        <w:rPr>
+          <w:lang w:val="en-US"/>
+        </w:rPr>
+        <w:t>IO</w:t>
+      </w:r>
+      <w:r>
+        <w:rPr>
+          <w:lang w:val="en-US"/>
+        </w:rPr>
+        <w:t>.</w:t>
+      </w:r>
+    </w:p>
+    <w:p>
+      <w:pPr>
+        <w:rPr>
+          <w:lang w:val="en-US"/>
+        </w:rPr>
+      </w:pPr>
+    </w:p>
+    <w:p>
+      <w:pPr>
+        <w:rPr>
+          <w:lang w:val="en-US"/>
+        </w:rPr>
+      </w:pPr>
+    </w:p>
+    <w:p>
+      <w:pPr>
+        <w:rPr>
+          <w:lang w:val="en-US"/>
+        </w:rPr>
+      </w:pPr>
+    </w:p>
     <w:sectPr>
-      <w:headerReference w:type="default" r:id="rId7"/>
+      <w:headerReference w:type="default" r:id="rId10"/>
       <w:pgSz w:w="11906" w:h="16838"/>
       <w:pgMar w:top="1440" w:right="1440" w:bottom="1440" w:left="1440" w:header="708" w:footer="708" w:gutter="0"/>
       <w:cols w:space="708"/>
@@ -1380,7 +1746,7 @@
   <w:font w:name="Symbol">
     <w:panose1 w:val="05050102010706020507"/>
     <w:charset w:val="02"/>
-    <w:family w:val="decorative"/>
+    <w:family w:val="roman"/>
     <w:pitch w:val="variable"/>
     <w:sig w:usb0="00000000" w:usb1="10000000" w:usb2="00000000" w:usb3="00000000" w:csb0="80000000" w:csb1="00000000"/>
   </w:font>
@@ -1400,31 +1766,31 @@
   </w:font>
   <w:font w:name="Wingdings">
     <w:panose1 w:val="05000000000000000000"/>
-    <w:charset w:val="4D"/>
-    <w:family w:val="decorative"/>
+    <w:charset w:val="02"/>
+    <w:family w:val="auto"/>
     <w:pitch w:val="variable"/>
-    <w:sig w:usb0="00000003" w:usb1="00000000" w:usb2="00000000" w:usb3="00000000" w:csb0="80000001" w:csb1="00000000"/>
+    <w:sig w:usb0="00000000" w:usb1="10000000" w:usb2="00000000" w:usb3="00000000" w:csb0="80000000" w:csb1="00000000"/>
   </w:font>
   <w:font w:name="Gill Sans MT">
     <w:panose1 w:val="020B0502020104020203"/>
-    <w:charset w:val="4D"/>
+    <w:charset w:val="00"/>
     <w:family w:val="swiss"/>
     <w:pitch w:val="variable"/>
-    <w:sig w:usb0="00000003" w:usb1="00000000" w:usb2="00000000" w:usb3="00000000" w:csb0="00000003" w:csb1="00000000"/>
+    <w:sig w:usb0="00000007" w:usb1="00000000" w:usb2="00000000" w:usb3="00000000" w:csb0="00000003" w:csb1="00000000"/>
   </w:font>
   <w:font w:name="Calibri">
     <w:panose1 w:val="020F0502020204030204"/>
     <w:charset w:val="00"/>
     <w:family w:val="swiss"/>
     <w:pitch w:val="variable"/>
-    <w:sig w:usb0="E4002EFF" w:usb1="C000247B" w:usb2="00000009" w:usb3="00000000" w:csb0="000001FF" w:csb1="00000000"/>
+    <w:sig w:usb0="E4002EFF" w:usb1="C200247B" w:usb2="00000009" w:usb3="00000000" w:csb0="000001FF" w:csb1="00000000"/>
   </w:font>
   <w:font w:name="Calibri Light">
     <w:panose1 w:val="020F0302020204030204"/>
     <w:charset w:val="00"/>
     <w:family w:val="swiss"/>
     <w:pitch w:val="variable"/>
-    <w:sig w:usb0="E4002EFF" w:usb1="C000247B" w:usb2="00000009" w:usb3="00000000" w:csb0="000001FF" w:csb1="00000000"/>
+    <w:sig w:usb0="E4002EFF" w:usb1="C200247B" w:usb2="00000009" w:usb3="00000000" w:csb0="000001FF" w:csb1="00000000"/>
   </w:font>
 </w:fonts>
 </file>
@@ -1445,9 +1811,9 @@
   </w:compat>
   <w:rsids>
     <w:rsidRoot w:val="00B41021"/>
-    <w:rsid w:val="000B3295"/>
     <w:rsid w:val="00871B7C"/>
     <w:rsid w:val="00B41021"/>
+    <w:rsid w:val="00CF535B"/>
   </w:rsids>
   <m:mathPr>
     <m:mathFont m:val="Cambria Math"/>

</xml_diff>

<commit_message>
Tidy up and commenting
</commit_message>
<xml_diff>
--- a/ENEL599 Final Project Changelog.docx
+++ b/ENEL599 Final Project Changelog.docx
@@ -70,6 +70,73 @@
         </w:rPr>
         <w:t>7-segment displays. A speaker or buzzer should beep when the ball hits a panel or goes out of bounds.</w:t>
       </w:r>
+    </w:p>
+    <w:p>
+      <w:pPr>
+        <w:rPr>
+          <w:lang w:val="en-US"/>
+        </w:rPr>
+      </w:pPr>
+    </w:p>
+    <w:p>
+      <w:pPr>
+        <w:pStyle w:val="Heading3"/>
+        <w:rPr>
+          <w:lang w:val="en-US"/>
+        </w:rPr>
+      </w:pPr>
+      <w:r>
+        <w:rPr>
+          <w:lang w:val="en-US"/>
+        </w:rPr>
+        <w:t>Inspiration</w:t>
+      </w:r>
+    </w:p>
+    <w:p>
+      <w:pPr>
+        <w:rPr>
+          <w:lang w:val="en-US"/>
+        </w:rPr>
+      </w:pPr>
+      <w:hyperlink r:id="rId7" w:history="1">
+        <w:r>
+          <w:rPr>
+            <w:rStyle w:val="Hyperlink"/>
+            <w:lang w:val="en-US"/>
+          </w:rPr>
+          <w:t>https://www.youtube.com/watch?v=cm83RIhDbwo</w:t>
+        </w:r>
+      </w:hyperlink>
+    </w:p>
+    <w:p>
+      <w:pPr>
+        <w:pStyle w:val="Heading3"/>
+        <w:rPr>
+          <w:lang w:val="en-US"/>
+        </w:rPr>
+      </w:pPr>
+      <w:r>
+        <w:rPr>
+          <w:lang w:val="en-US"/>
+        </w:rPr>
+        <w:t>Helpful Libraries</w:t>
+      </w:r>
+    </w:p>
+    <w:p>
+      <w:pPr>
+        <w:rPr>
+          <w:lang w:val="en-US"/>
+        </w:rPr>
+      </w:pPr>
+      <w:hyperlink r:id="rId8" w:history="1">
+        <w:r>
+          <w:rPr>
+            <w:rStyle w:val="Hyperlink"/>
+            <w:lang w:val="en-US"/>
+          </w:rPr>
+          <w:t>https://learn.adafruit.com/32x16-32x32-rgb-led-matrix/new-wiring</w:t>
+        </w:r>
+      </w:hyperlink>
     </w:p>
     <w:p>
       <w:pPr>
@@ -579,7 +646,6 @@
           <w:noProof/>
           <w:lang w:val="en-US"/>
         </w:rPr>
-        <w:lastRenderedPageBreak/>
         <w:drawing>
           <wp:anchor distT="0" distB="0" distL="114300" distR="114300" simplePos="0" relativeHeight="251659264" behindDoc="0" locked="0" layoutInCell="1" allowOverlap="1" wp14:anchorId="5CDB1C2A" wp14:editId="3B2EB028">
             <wp:simplePos x="0" y="0"/>
@@ -604,7 +670,7 @@
                     <pic:cNvPicPr/>
                   </pic:nvPicPr>
                   <pic:blipFill>
-                    <a:blip r:embed="rId7" cstate="print">
+                    <a:blip r:embed="rId9" cstate="print">
                       <a:extLst>
                         <a:ext uri="{28A0092B-C50C-407E-A947-70E740481C1C}">
                           <a14:useLocalDpi xmlns:a14="http://schemas.microsoft.com/office/drawing/2010/main" val="0"/>
@@ -665,7 +731,7 @@
                     <pic:cNvPicPr/>
                   </pic:nvPicPr>
                   <pic:blipFill>
-                    <a:blip r:embed="rId8" cstate="print">
+                    <a:blip r:embed="rId10" cstate="print">
                       <a:extLst>
                         <a:ext uri="{28A0092B-C50C-407E-A947-70E740481C1C}">
                           <a14:useLocalDpi xmlns:a14="http://schemas.microsoft.com/office/drawing/2010/main" val="0"/>
@@ -753,7 +819,7 @@
                     <pic:cNvPicPr/>
                   </pic:nvPicPr>
                   <pic:blipFill>
-                    <a:blip r:embed="rId9"/>
+                    <a:blip r:embed="rId11"/>
                     <a:stretch>
                       <a:fillRect/>
                     </a:stretch>
@@ -802,6 +868,27 @@
           <w:lang w:val="en-US"/>
         </w:rPr>
       </w:pPr>
+      <w:r>
+        <w:rPr>
+          <w:lang w:val="en-US"/>
+        </w:rPr>
+        <w:br w:type="page"/>
+      </w:r>
+    </w:p>
+    <w:p>
+      <w:pPr>
+        <w:pStyle w:val="Heading2"/>
+        <w:rPr>
+          <w:lang w:val="en-US"/>
+        </w:rPr>
+      </w:pPr>
+      <w:r>
+        <w:rPr>
+          <w:lang w:val="en-US"/>
+        </w:rPr>
+        <w:lastRenderedPageBreak/>
+        <w:t>Serial Communication</w:t>
+      </w:r>
     </w:p>
     <w:p>
       <w:pPr>
@@ -883,53 +970,10 @@
           <w:lang w:val="en-US"/>
         </w:rPr>
       </w:pPr>
-    </w:p>
-    <w:p>
-      <w:pPr>
-        <w:rPr>
-          <w:i/>
-          <w:iCs/>
-          <w:lang w:val="en-US"/>
-        </w:rPr>
-      </w:pPr>
-      <w:r>
-        <w:rPr>
-          <w:i/>
-          <w:iCs/>
-          <w:lang w:val="en-US"/>
-        </w:rPr>
-        <w:t xml:space="preserve">Send the graphics instructions by </w:t>
-      </w:r>
-      <w:proofErr w:type="spellStart"/>
-      <w:r>
-        <w:rPr>
-          <w:i/>
-          <w:iCs/>
-          <w:lang w:val="en-US"/>
-        </w:rPr>
-        <w:t>bithacking</w:t>
-      </w:r>
-      <w:proofErr w:type="spellEnd"/>
-      <w:r>
-        <w:rPr>
-          <w:i/>
-          <w:iCs/>
-          <w:lang w:val="en-US"/>
-        </w:rPr>
-        <w:t xml:space="preserve"> the flag into the value!</w:t>
-      </w:r>
-    </w:p>
-    <w:p>
-      <w:pPr>
-        <w:rPr>
-          <w:lang w:val="en-US"/>
-        </w:rPr>
-      </w:pPr>
-      <w:r>
-        <w:rPr>
-          <w:lang w:val="en-US"/>
-        </w:rPr>
-        <w:lastRenderedPageBreak/>
+      <w:r>
+        <w:rPr>
+          <w:lang w:val="en-US"/>
+        </w:rPr>
         <w:t>Numbers to transmit:</w:t>
       </w:r>
     </w:p>
@@ -1065,12 +1109,296 @@
     <w:p>
       <w:pPr>
         <w:rPr>
+          <w:noProof/>
+          <w:lang w:val="en-US"/>
+        </w:rPr>
+      </w:pPr>
+    </w:p>
+    <w:p>
+      <w:pPr>
+        <w:rPr>
+          <w:lang w:val="en-US"/>
+        </w:rPr>
+      </w:pPr>
+      <w:r>
+        <w:rPr>
+          <w:lang w:val="en-US"/>
+        </w:rPr>
+        <w:t xml:space="preserve">Because this totals 8 bits we can transmit each value in a single byte rather than </w:t>
+      </w:r>
+      <w:r>
+        <w:rPr>
+          <w:lang w:val="en-US"/>
+        </w:rPr>
+        <w:t xml:space="preserve">transmitting flags and values separately. This will simplify the serial protocol </w:t>
+      </w:r>
+      <w:r>
+        <w:rPr>
+          <w:lang w:val="en-US"/>
+        </w:rPr>
+        <w:t xml:space="preserve">as we don’t need to worry about </w:t>
+      </w:r>
+      <w:r>
+        <w:rPr>
+          <w:lang w:val="en-US"/>
+        </w:rPr>
+        <w:t>matching up the bytes.</w:t>
+      </w:r>
+    </w:p>
+    <w:p>
+      <w:pPr>
+        <w:rPr>
+          <w:lang w:val="en-US"/>
+        </w:rPr>
+      </w:pPr>
+    </w:p>
+    <w:p>
+      <w:pPr>
+        <w:pStyle w:val="Heading2"/>
+        <w:rPr>
+          <w:lang w:val="en-US"/>
+        </w:rPr>
+      </w:pPr>
+      <w:r>
+        <w:rPr>
+          <w:lang w:val="en-US"/>
+        </w:rPr>
+        <w:t>Controllers</w:t>
+      </w:r>
+    </w:p>
+    <w:p>
+      <w:pPr>
+        <w:rPr>
+          <w:noProof/>
+          <w:lang w:val="en-US"/>
+        </w:rPr>
+      </w:pPr>
+      <w:r>
+        <w:rPr>
+          <w:noProof/>
+          <w:lang w:val="en-US"/>
+        </w:rPr>
+        <w:drawing>
+          <wp:anchor distT="0" distB="0" distL="114300" distR="114300" simplePos="0" relativeHeight="251661312" behindDoc="0" locked="0" layoutInCell="1" allowOverlap="1" wp14:anchorId="0B86F2D0" wp14:editId="6D923A1D">
+            <wp:simplePos x="0" y="0"/>
+            <wp:positionH relativeFrom="column">
+              <wp:posOffset>2626995</wp:posOffset>
+            </wp:positionH>
+            <wp:positionV relativeFrom="paragraph">
+              <wp:posOffset>236855</wp:posOffset>
+            </wp:positionV>
+            <wp:extent cx="2000885" cy="1554480"/>
+            <wp:effectExtent l="0" t="5397" r="0" b="0"/>
+            <wp:wrapSquare wrapText="bothSides"/>
+            <wp:docPr id="308735501" name="Picture 2"/>
+            <wp:cNvGraphicFramePr>
+              <a:graphicFrameLocks xmlns:a="http://schemas.openxmlformats.org/drawingml/2006/main" noChangeAspect="1"/>
+            </wp:cNvGraphicFramePr>
+            <a:graphic xmlns:a="http://schemas.openxmlformats.org/drawingml/2006/main">
+              <a:graphicData uri="http://schemas.openxmlformats.org/drawingml/2006/picture">
+                <pic:pic xmlns:pic="http://schemas.openxmlformats.org/drawingml/2006/picture">
+                  <pic:nvPicPr>
+                    <pic:cNvPr id="0" name="Picture 2"/>
+                    <pic:cNvPicPr>
+                      <a:picLocks noChangeAspect="1" noChangeArrowheads="1"/>
+                    </pic:cNvPicPr>
+                  </pic:nvPicPr>
+                  <pic:blipFill rotWithShape="1">
+                    <a:blip r:embed="rId12" cstate="print">
+                      <a:extLst>
+                        <a:ext uri="{28A0092B-C50C-407E-A947-70E740481C1C}">
+                          <a14:useLocalDpi xmlns:a14="http://schemas.microsoft.com/office/drawing/2010/main" val="0"/>
+                        </a:ext>
+                      </a:extLst>
+                    </a:blip>
+                    <a:srcRect l="13300" t="9911" r="12395" b="13162"/>
+                    <a:stretch/>
+                  </pic:blipFill>
+                  <pic:spPr bwMode="auto">
+                    <a:xfrm rot="5400000">
+                      <a:off x="0" y="0"/>
+                      <a:ext cx="2000885" cy="1554480"/>
+                    </a:xfrm>
+                    <a:prstGeom prst="rect">
+                      <a:avLst/>
+                    </a:prstGeom>
+                    <a:noFill/>
+                    <a:ln>
+                      <a:noFill/>
+                    </a:ln>
+                    <a:extLst>
+                      <a:ext uri="{53640926-AAD7-44D8-BBD7-CCE9431645EC}">
+                        <a14:shadowObscured xmlns:a14="http://schemas.microsoft.com/office/drawing/2010/main"/>
+                      </a:ext>
+                    </a:extLst>
+                  </pic:spPr>
+                </pic:pic>
+              </a:graphicData>
+            </a:graphic>
+            <wp14:sizeRelH relativeFrom="margin">
+              <wp14:pctWidth>0</wp14:pctWidth>
+            </wp14:sizeRelH>
+            <wp14:sizeRelV relativeFrom="margin">
+              <wp14:pctHeight>0</wp14:pctHeight>
+            </wp14:sizeRelV>
+          </wp:anchor>
+        </w:drawing>
+      </w:r>
+      <w:r>
+        <w:rPr>
+          <w:noProof/>
+          <w:lang w:val="en-US"/>
+        </w:rPr>
+        <w:drawing>
+          <wp:anchor distT="0" distB="0" distL="114300" distR="114300" simplePos="0" relativeHeight="251660288" behindDoc="0" locked="0" layoutInCell="1" allowOverlap="1" wp14:anchorId="4F429C97" wp14:editId="606EC7C3">
+            <wp:simplePos x="0" y="0"/>
+            <wp:positionH relativeFrom="margin">
+              <wp:align>right</wp:align>
+            </wp:positionH>
+            <wp:positionV relativeFrom="paragraph">
+              <wp:posOffset>366395</wp:posOffset>
+            </wp:positionV>
+            <wp:extent cx="2008505" cy="1296670"/>
+            <wp:effectExtent l="0" t="6032" r="4762" b="4763"/>
+            <wp:wrapSquare wrapText="bothSides"/>
+            <wp:docPr id="892185926" name="Picture 1"/>
+            <wp:cNvGraphicFramePr>
+              <a:graphicFrameLocks xmlns:a="http://schemas.openxmlformats.org/drawingml/2006/main" noChangeAspect="1"/>
+            </wp:cNvGraphicFramePr>
+            <a:graphic xmlns:a="http://schemas.openxmlformats.org/drawingml/2006/main">
+              <a:graphicData uri="http://schemas.openxmlformats.org/drawingml/2006/picture">
+                <pic:pic xmlns:pic="http://schemas.openxmlformats.org/drawingml/2006/picture">
+                  <pic:nvPicPr>
+                    <pic:cNvPr id="0" name="Picture 1"/>
+                    <pic:cNvPicPr>
+                      <a:picLocks noChangeAspect="1" noChangeArrowheads="1"/>
+                    </pic:cNvPicPr>
+                  </pic:nvPicPr>
+                  <pic:blipFill rotWithShape="1">
+                    <a:blip r:embed="rId13" cstate="print">
+                      <a:extLst>
+                        <a:ext uri="{28A0092B-C50C-407E-A947-70E740481C1C}">
+                          <a14:useLocalDpi xmlns:a14="http://schemas.microsoft.com/office/drawing/2010/main" val="0"/>
+                        </a:ext>
+                      </a:extLst>
+                    </a:blip>
+                    <a:srcRect l="11870" t="7845" r="135" b="16423"/>
+                    <a:stretch/>
+                  </pic:blipFill>
+                  <pic:spPr bwMode="auto">
+                    <a:xfrm rot="5400000">
+                      <a:off x="0" y="0"/>
+                      <a:ext cx="2008505" cy="1296670"/>
+                    </a:xfrm>
+                    <a:prstGeom prst="rect">
+                      <a:avLst/>
+                    </a:prstGeom>
+                    <a:noFill/>
+                    <a:ln>
+                      <a:noFill/>
+                    </a:ln>
+                    <a:extLst>
+                      <a:ext uri="{53640926-AAD7-44D8-BBD7-CCE9431645EC}">
+                        <a14:shadowObscured xmlns:a14="http://schemas.microsoft.com/office/drawing/2010/main"/>
+                      </a:ext>
+                    </a:extLst>
+                  </pic:spPr>
+                </pic:pic>
+              </a:graphicData>
+            </a:graphic>
+            <wp14:sizeRelH relativeFrom="margin">
+              <wp14:pctWidth>0</wp14:pctWidth>
+            </wp14:sizeRelH>
+            <wp14:sizeRelV relativeFrom="margin">
+              <wp14:pctHeight>0</wp14:pctHeight>
+            </wp14:sizeRelV>
+          </wp:anchor>
+        </w:drawing>
+      </w:r>
+      <w:r>
+        <w:rPr>
+          <w:lang w:val="en-US"/>
+        </w:rPr>
+        <w:t xml:space="preserve">The player input needed a dial for paddle positioning </w:t>
+      </w:r>
+      <w:r>
+        <w:rPr>
+          <w:lang w:val="en-US"/>
+        </w:rPr>
+        <w:t xml:space="preserve">and a button to serve the ball on a player’s turn. The cables that I had on hand </w:t>
+      </w:r>
+      <w:r>
+        <w:rPr>
+          <w:lang w:val="en-US"/>
+        </w:rPr>
+        <w:t xml:space="preserve">were only three </w:t>
+      </w:r>
+      <w:proofErr w:type="gramStart"/>
+      <w:r>
+        <w:rPr>
+          <w:lang w:val="en-US"/>
+        </w:rPr>
+        <w:t>pin</w:t>
+      </w:r>
+      <w:proofErr w:type="gramEnd"/>
+      <w:r>
+        <w:rPr>
+          <w:lang w:val="en-US"/>
+        </w:rPr>
+        <w:t xml:space="preserve"> so I needed a way to transmit both the potentiometer and button input over one wire.</w:t>
+      </w:r>
+      <w:r>
+        <w:rPr>
+          <w:lang w:val="en-US"/>
+        </w:rPr>
+        <w:t xml:space="preserve"> To do this I wired the potentiometer ground through a 1k</w:t>
+      </w:r>
+      <w:r>
+        <w:rPr>
+          <w:lang w:val="en-US"/>
+        </w:rPr>
+        <w:t xml:space="preserve"> resistor to limit its output range to 0.5-5V. The button would then pull the output </w:t>
+      </w:r>
+      <w:r>
+        <w:rPr>
+          <w:lang w:val="en-US"/>
+        </w:rPr>
+        <w:t>down to 0V</w:t>
+      </w:r>
+      <w:r>
+        <w:rPr>
+          <w:noProof/>
+          <w:lang w:val="en-US"/>
+        </w:rPr>
+        <w:t>.</w:t>
+      </w:r>
+    </w:p>
+    <w:p>
+      <w:pPr>
+        <w:rPr>
+          <w:noProof/>
+          <w:lang w:val="en-US"/>
+        </w:rPr>
+      </w:pPr>
+    </w:p>
+    <w:p>
+      <w:pPr>
+        <w:rPr>
+          <w:noProof/>
+          <w:lang w:val="en-US"/>
+        </w:rPr>
+      </w:pPr>
+    </w:p>
+    <w:p>
+      <w:pPr>
+        <w:rPr>
+          <w:noProof/>
           <w:lang w:val="en-US"/>
         </w:rPr>
       </w:pPr>
     </w:p>
     <w:sectPr>
-      <w:headerReference w:type="default" r:id="rId10"/>
+      <w:headerReference w:type="default" r:id="rId14"/>
       <w:pgSz w:w="11906" w:h="16838"/>
       <w:pgMar w:top="1440" w:right="1440" w:bottom="1440" w:left="1440" w:header="708" w:footer="708" w:gutter="0"/>
       <w:cols w:space="708"/>
@@ -1851,6 +2179,26 @@
       <w:szCs w:val="26"/>
     </w:rPr>
   </w:style>
+  <w:style w:type="paragraph" w:styleId="Heading3">
+    <w:name w:val="heading 3"/>
+    <w:basedOn w:val="Normal"/>
+    <w:next w:val="Normal"/>
+    <w:link w:val="Heading3Char"/>
+    <w:uiPriority w:val="9"/>
+    <w:unhideWhenUsed/>
+    <w:qFormat/>
+    <w:rsid w:val="00781B5C"/>
+    <w:pPr>
+      <w:keepNext/>
+      <w:keepLines/>
+      <w:spacing w:before="40"/>
+      <w:outlineLvl w:val="2"/>
+    </w:pPr>
+    <w:rPr>
+      <w:rFonts w:asciiTheme="majorHAnsi" w:eastAsiaTheme="majorEastAsia" w:hAnsiTheme="majorHAnsi" w:cstheme="majorBidi"/>
+      <w:color w:val="835205" w:themeColor="accent1" w:themeShade="7F"/>
+    </w:rPr>
+  </w:style>
   <w:style w:type="character" w:default="1" w:styleId="DefaultParagraphFont">
     <w:name w:val="Default Paragraph Font"/>
     <w:uiPriority w:val="1"/>
@@ -1990,6 +2338,40 @@
     <w:uiPriority w:val="99"/>
     <w:rsid w:val="000C33F8"/>
   </w:style>
+  <w:style w:type="character" w:styleId="Hyperlink">
+    <w:name w:val="Hyperlink"/>
+    <w:basedOn w:val="DefaultParagraphFont"/>
+    <w:uiPriority w:val="99"/>
+    <w:unhideWhenUsed/>
+    <w:rsid w:val="00781B5C"/>
+    <w:rPr>
+      <w:color w:val="00B0F0" w:themeColor="hyperlink"/>
+      <w:u w:val="single"/>
+    </w:rPr>
+  </w:style>
+  <w:style w:type="character" w:styleId="UnresolvedMention">
+    <w:name w:val="Unresolved Mention"/>
+    <w:basedOn w:val="DefaultParagraphFont"/>
+    <w:uiPriority w:val="99"/>
+    <w:semiHidden/>
+    <w:unhideWhenUsed/>
+    <w:rsid w:val="00781B5C"/>
+    <w:rPr>
+      <w:color w:val="605E5C"/>
+      <w:shd w:val="clear" w:color="auto" w:fill="E1DFDD"/>
+    </w:rPr>
+  </w:style>
+  <w:style w:type="character" w:customStyle="1" w:styleId="Heading3Char">
+    <w:name w:val="Heading 3 Char"/>
+    <w:basedOn w:val="DefaultParagraphFont"/>
+    <w:link w:val="Heading3"/>
+    <w:uiPriority w:val="9"/>
+    <w:rsid w:val="00781B5C"/>
+    <w:rPr>
+      <w:rFonts w:asciiTheme="majorHAnsi" w:eastAsiaTheme="majorEastAsia" w:hAnsiTheme="majorHAnsi" w:cstheme="majorBidi"/>
+      <w:color w:val="835205" w:themeColor="accent1" w:themeShade="7F"/>
+    </w:rPr>
+  </w:style>
 </w:styles>
 </file>
 
@@ -2057,19 +2439,19 @@
 
 <file path=word/glossary/fontTable.xml><?xml version="1.0" encoding="utf-8"?>
 <w:fonts xmlns:mc="http://schemas.openxmlformats.org/markup-compatibility/2006" xmlns:r="http://schemas.openxmlformats.org/officeDocument/2006/relationships" xmlns:w="http://schemas.openxmlformats.org/wordprocessingml/2006/main" xmlns:w14="http://schemas.microsoft.com/office/word/2010/wordml" xmlns:w15="http://schemas.microsoft.com/office/word/2012/wordml" xmlns:w16cex="http://schemas.microsoft.com/office/word/2018/wordml/cex" xmlns:w16cid="http://schemas.microsoft.com/office/word/2016/wordml/cid" xmlns:w16="http://schemas.microsoft.com/office/word/2018/wordml" xmlns:w16sdtdh="http://schemas.microsoft.com/office/word/2020/wordml/sdtdatahash" xmlns:w16se="http://schemas.microsoft.com/office/word/2015/wordml/symex" mc:Ignorable="w14 w15 w16se w16cid w16 w16cex w16sdtdh">
+  <w:font w:name="Symbol">
+    <w:panose1 w:val="05050102010706020507"/>
+    <w:charset w:val="02"/>
+    <w:family w:val="roman"/>
+    <w:pitch w:val="variable"/>
+    <w:sig w:usb0="00000000" w:usb1="10000000" w:usb2="00000000" w:usb3="00000000" w:csb0="80000000" w:csb1="00000000"/>
+  </w:font>
   <w:font w:name="Times New Roman">
     <w:panose1 w:val="02020603050405020304"/>
     <w:charset w:val="00"/>
     <w:family w:val="roman"/>
     <w:pitch w:val="variable"/>
     <w:sig w:usb0="E0002EFF" w:usb1="C000785B" w:usb2="00000009" w:usb3="00000000" w:csb0="000001FF" w:csb1="00000000"/>
-  </w:font>
-  <w:font w:name="Symbol">
-    <w:panose1 w:val="05050102010706020507"/>
-    <w:charset w:val="02"/>
-    <w:family w:val="decorative"/>
-    <w:pitch w:val="variable"/>
-    <w:sig w:usb0="00000000" w:usb1="10000000" w:usb2="00000000" w:usb3="00000000" w:csb0="80000000" w:csb1="00000000"/>
   </w:font>
   <w:font w:name="Courier New">
     <w:panose1 w:val="02070309020205020404"/>
@@ -2080,17 +2462,17 @@
   </w:font>
   <w:font w:name="Wingdings">
     <w:panose1 w:val="05000000000000000000"/>
-    <w:charset w:val="4D"/>
-    <w:family w:val="decorative"/>
+    <w:charset w:val="02"/>
+    <w:family w:val="auto"/>
     <w:pitch w:val="variable"/>
-    <w:sig w:usb0="00000003" w:usb1="00000000" w:usb2="00000000" w:usb3="00000000" w:csb0="80000001" w:csb1="00000000"/>
+    <w:sig w:usb0="00000000" w:usb1="10000000" w:usb2="00000000" w:usb3="00000000" w:csb0="80000000" w:csb1="00000000"/>
   </w:font>
   <w:font w:name="Gill Sans MT">
     <w:panose1 w:val="020B0502020104020203"/>
-    <w:charset w:val="4D"/>
+    <w:charset w:val="00"/>
     <w:family w:val="swiss"/>
     <w:pitch w:val="variable"/>
-    <w:sig w:usb0="00000003" w:usb1="00000000" w:usb2="00000000" w:usb3="00000000" w:csb0="00000003" w:csb1="00000000"/>
+    <w:sig w:usb0="00000007" w:usb1="00000000" w:usb2="00000000" w:usb3="00000000" w:csb0="00000003" w:csb1="00000000"/>
   </w:font>
   <w:font w:name="Calibri">
     <w:panose1 w:val="020F0502020204030204"/>
@@ -2126,6 +2508,7 @@
   <w:rsids>
     <w:rsidRoot w:val="00B41021"/>
     <w:rsid w:val="00871B7C"/>
+    <w:rsid w:val="0094447C"/>
     <w:rsid w:val="00B41021"/>
     <w:rsid w:val="00BE5C5E"/>
     <w:rsid w:val="00CF535B"/>

</xml_diff>